<commit_message>
structure revamp for future tools and internationalization
</commit_message>
<xml_diff>
--- a/shoulderofgiants.com/What is an Aha Moment.docx
+++ b/shoulderofgiants.com/What is an Aha Moment.docx
@@ -14,6 +14,9 @@
         <w:t>Introduction</w:t>
       </w:r>
       <w:r>
+        <w:rPr>
+          <w:noProof/>
+        </w:rPr>
         <w:drawing>
           <wp:inline distT="0" distB="0" distL="0" distR="0" wp14:anchorId="35F229CB" wp14:editId="263A25F1">
             <wp:extent cx="5269230" cy="2960370"/>
@@ -267,9 +270,6 @@
     <w:p>
       <w:pPr>
         <w:pStyle w:val="2"/>
-        <w:rPr>
-          <w:rFonts w:hint="eastAsia"/>
-        </w:rPr>
       </w:pPr>
       <w:r>
         <w:t>How to demonstrate it?</w:t>
@@ -334,31 +334,7 @@
           <w:sz w:val="28"/>
           <w:szCs w:val="28"/>
         </w:rPr>
-        <w:t xml:space="preserve">The team was convinced that if people saw all the exciting things on Facebook, they would also create an account. </w:t>
-      </w:r>
-      <w:proofErr w:type="gramStart"/>
-      <w:r>
-        <w:rPr>
-          <w:rFonts w:ascii="aktiv-grotesk" w:eastAsia="宋体" w:hAnsi="aktiv-grotesk" w:cs="宋体"/>
-          <w:color w:val="000000"/>
-          <w:spacing w:val="3"/>
-          <w:kern w:val="0"/>
-          <w:sz w:val="28"/>
-          <w:szCs w:val="28"/>
-        </w:rPr>
-        <w:t>So</w:t>
-      </w:r>
-      <w:proofErr w:type="gramEnd"/>
-      <w:r>
-        <w:rPr>
-          <w:rFonts w:ascii="aktiv-grotesk" w:eastAsia="宋体" w:hAnsi="aktiv-grotesk" w:cs="宋体"/>
-          <w:color w:val="000000"/>
-          <w:spacing w:val="3"/>
-          <w:kern w:val="0"/>
-          <w:sz w:val="28"/>
-          <w:szCs w:val="28"/>
-        </w:rPr>
-        <w:t xml:space="preserve"> the user's aha moment would be to realize that he can easily meet his friends and hang out with them on Facebook. Hence, most people are not on Facebook because they have never experienced Facebook before.</w:t>
+        <w:t>The team was convinced that if people saw all the exciting things on Facebook, they would also create an account. So the user's aha moment would be to realize that he can easily meet his friends and hang out with them on Facebook. Hence, most people are not on Facebook because they have never experienced Facebook before.</w:t>
       </w:r>
     </w:p>
     <w:p>
@@ -389,31 +365,7 @@
           <w:sz w:val="28"/>
           <w:szCs w:val="28"/>
         </w:rPr>
-        <w:t xml:space="preserve">To let </w:t>
-      </w:r>
-      <w:proofErr w:type="gramStart"/>
-      <w:r>
-        <w:rPr>
-          <w:rFonts w:ascii="aktiv-grotesk" w:eastAsia="宋体" w:hAnsi="aktiv-grotesk" w:cs="宋体"/>
-          <w:color w:val="000000"/>
-          <w:spacing w:val="3"/>
-          <w:kern w:val="0"/>
-          <w:sz w:val="28"/>
-          <w:szCs w:val="28"/>
-        </w:rPr>
-        <w:t>everybody</w:t>
-      </w:r>
-      <w:proofErr w:type="gramEnd"/>
-      <w:r>
-        <w:rPr>
-          <w:rFonts w:ascii="aktiv-grotesk" w:eastAsia="宋体" w:hAnsi="aktiv-grotesk" w:cs="宋体"/>
-          <w:color w:val="000000"/>
-          <w:spacing w:val="3"/>
-          <w:kern w:val="0"/>
-          <w:sz w:val="28"/>
-          <w:szCs w:val="28"/>
-        </w:rPr>
-        <w:t xml:space="preserve"> understand the value of Facebook faster, they exposed some of Facebook content even to outsiders without a Facebook account.</w:t>
+        <w:t>To let everybody understand the value of Facebook faster, they exposed some of Facebook content even to outsiders without a Facebook account.</w:t>
       </w:r>
     </w:p>
     <w:p>
@@ -684,36 +636,6 @@
     <w:p>
       <w:pPr>
         <w:widowControl/>
-        <w:shd w:val="clear" w:color="auto" w:fill="FFFFFF"/>
-        <w:spacing w:before="100" w:beforeAutospacing="1" w:after="100" w:afterAutospacing="1"/>
-        <w:jc w:val="center"/>
-        <w:rPr>
-          <w:rFonts w:ascii="aktiv-grotesk" w:eastAsia="宋体" w:hAnsi="aktiv-grotesk" w:cs="宋体" w:hint="eastAsia"/>
-          <w:color w:val="000000"/>
-          <w:spacing w:val="3"/>
-          <w:kern w:val="0"/>
-          <w:sz w:val="28"/>
-          <w:szCs w:val="28"/>
-        </w:rPr>
-      </w:pPr>
-      <w:hyperlink r:id="rId11" w:history="1">
-        <w:r>
-          <w:rPr>
-            <w:rFonts w:ascii="aktiv-grotesk" w:eastAsia="宋体" w:hAnsi="aktiv-grotesk" w:cs="宋体"/>
-            <w:color w:val="0000FF"/>
-            <w:spacing w:val="3"/>
-            <w:kern w:val="0"/>
-            <w:sz w:val="28"/>
-            <w:szCs w:val="28"/>
-            <w:u w:val="single"/>
-          </w:rPr>
-          <w:t>download powerpoint illustration</w:t>
-        </w:r>
-      </w:hyperlink>
-    </w:p>
-    <w:p>
-      <w:pPr>
-        <w:widowControl/>
         <w:numPr>
           <w:ilvl w:val="0"/>
           <w:numId w:val="9"/>
@@ -741,21 +663,32 @@
           <w:sz w:val="28"/>
           <w:szCs w:val="28"/>
         </w:rPr>
+        <w:t>For Content Creation:</w:t>
+      </w:r>
+      <w:r>
+        <w:rPr>
+          <w:rFonts w:ascii="aktiv-grotesk" w:eastAsia="宋体" w:hAnsi="aktiv-grotesk" w:cs="宋体"/>
+          <w:color w:val="000000"/>
+          <w:spacing w:val="3"/>
+          <w:kern w:val="0"/>
+          <w:sz w:val="28"/>
+          <w:szCs w:val="28"/>
+        </w:rPr>
+        <w:t xml:space="preserve"> Unlike writing an essay in an old-school way, most article writers on the internet provide the summary as the first part of the entire article. This </w:t>
+      </w:r>
+      <w:r>
+        <w:rPr>
+          <w:rFonts w:ascii="aktiv-grotesk" w:eastAsia="宋体" w:hAnsi="aktiv-grotesk" w:cs="宋体"/>
+          <w:color w:val="000000"/>
+          <w:spacing w:val="3"/>
+          <w:kern w:val="0"/>
+          <w:sz w:val="28"/>
+          <w:szCs w:val="28"/>
+        </w:rPr>
         <w:lastRenderedPageBreak/>
-        <w:t>For Content Creation:</w:t>
-      </w:r>
-      <w:r>
-        <w:rPr>
-          <w:rFonts w:ascii="aktiv-grotesk" w:eastAsia="宋体" w:hAnsi="aktiv-grotesk" w:cs="宋体"/>
-          <w:color w:val="000000"/>
-          <w:spacing w:val="3"/>
-          <w:kern w:val="0"/>
-          <w:sz w:val="28"/>
-          <w:szCs w:val="28"/>
-        </w:rPr>
-        <w:t xml:space="preserve"> Unlike writing an essay in an old-school way, most article writers on the internet provide the summary as the first part of the entire article. This phenomenon follows the principle of putting the most valuable information to the audience first to minimize the required time to get to the Aha moment. Most people are searching for an answer on the internet. It is much quicker if the reader gets a straight response at the top of the article. If the user wants more details about the article, he can continue reading. If the summary is sufficient, the audience can skip the rest of the paper and save time going through the article details. In the copywriting community, this method is also called the </w:t>
-      </w:r>
-      <w:hyperlink r:id="rId12" w:history="1">
+        <w:t xml:space="preserve">phenomenon follows the principle of putting the most valuable information to the audience first to minimize the required time to get to the Aha moment. Most people are searching for an answer on the internet. It is much quicker if the reader gets a straight response at the top of the article. If the user wants more details about the article, he can continue reading. If the summary is sufficient, the audience can skip the rest of the paper and save time going through the article details. In the copywriting community, this method is also called the </w:t>
+      </w:r>
+      <w:hyperlink r:id="rId11" w:history="1">
         <w:r>
           <w:rPr>
             <w:rFonts w:ascii="aktiv-grotesk" w:eastAsia="宋体" w:hAnsi="aktiv-grotesk" w:cs="宋体"/>
@@ -855,21 +788,32 @@
           <w:sz w:val="28"/>
           <w:szCs w:val="28"/>
         </w:rPr>
+        <w:t>For Entertainment:</w:t>
+      </w:r>
+      <w:r>
+        <w:rPr>
+          <w:rFonts w:ascii="aktiv-grotesk" w:eastAsia="宋体" w:hAnsi="aktiv-grotesk" w:cs="宋体"/>
+          <w:color w:val="000000"/>
+          <w:spacing w:val="3"/>
+          <w:kern w:val="0"/>
+          <w:sz w:val="28"/>
+          <w:szCs w:val="28"/>
+        </w:rPr>
+        <w:t xml:space="preserve"> The aha moment creates emotions and well atmosphere during a conversation at dinner or parties. It can be in form of a funny joke or a revealing story. People </w:t>
+      </w:r>
+      <w:r>
+        <w:rPr>
+          <w:rFonts w:ascii="aktiv-grotesk" w:eastAsia="宋体" w:hAnsi="aktiv-grotesk" w:cs="宋体"/>
+          <w:color w:val="000000"/>
+          <w:spacing w:val="3"/>
+          <w:kern w:val="0"/>
+          <w:sz w:val="28"/>
+          <w:szCs w:val="28"/>
+        </w:rPr>
         <w:lastRenderedPageBreak/>
-        <w:t>For Entertainment:</w:t>
-      </w:r>
-      <w:r>
-        <w:rPr>
-          <w:rFonts w:ascii="aktiv-grotesk" w:eastAsia="宋体" w:hAnsi="aktiv-grotesk" w:cs="宋体"/>
-          <w:color w:val="000000"/>
-          <w:spacing w:val="3"/>
-          <w:kern w:val="0"/>
-          <w:sz w:val="28"/>
-          <w:szCs w:val="28"/>
-        </w:rPr>
-        <w:t xml:space="preserve"> The aha moment creates emotions and well atmosphere during a conversation at dinner or parties. It can be in form of a funny joke or a revealing story. People tend to </w:t>
-      </w:r>
-      <w:hyperlink r:id="rId13" w:history="1">
+        <w:t xml:space="preserve">tend to </w:t>
+      </w:r>
+      <w:hyperlink r:id="rId12" w:history="1">
         <w:r>
           <w:rPr>
             <w:rFonts w:ascii="aktiv-grotesk" w:eastAsia="宋体" w:hAnsi="aktiv-grotesk" w:cs="宋体"/>
@@ -1075,7 +1019,6 @@
           <w:szCs w:val="28"/>
         </w:rPr>
       </w:pPr>
-      <w:proofErr w:type="spellStart"/>
       <w:r>
         <w:rPr>
           <w:rFonts w:ascii="aktiv-grotesk" w:eastAsia="宋体" w:hAnsi="aktiv-grotesk" w:cs="宋体"/>
@@ -1087,21 +1030,7 @@
           <w:sz w:val="28"/>
           <w:szCs w:val="28"/>
         </w:rPr>
-        <w:t>Suprise</w:t>
-      </w:r>
-      <w:proofErr w:type="spellEnd"/>
-      <w:r>
-        <w:rPr>
-          <w:rFonts w:ascii="aktiv-grotesk" w:eastAsia="宋体" w:hAnsi="aktiv-grotesk" w:cs="宋体"/>
-          <w:b/>
-          <w:bCs/>
-          <w:color w:val="000000"/>
-          <w:spacing w:val="3"/>
-          <w:kern w:val="0"/>
-          <w:sz w:val="28"/>
-          <w:szCs w:val="28"/>
-        </w:rPr>
-        <w:t xml:space="preserve"> provides higher value:</w:t>
+        <w:t>Suprise provides higher value:</w:t>
       </w:r>
       <w:r>
         <w:rPr>
@@ -1114,7 +1043,7 @@
         </w:rPr>
         <w:t xml:space="preserve"> Aha moment has high value to people because it encodes a high degree of surprise. </w:t>
       </w:r>
-      <w:hyperlink r:id="rId14" w:history="1">
+      <w:hyperlink r:id="rId13" w:history="1">
         <w:r>
           <w:rPr>
             <w:rFonts w:ascii="aktiv-grotesk" w:eastAsia="宋体" w:hAnsi="aktiv-grotesk" w:cs="宋体"/>
@@ -1185,7 +1114,7 @@
           <w:sz w:val="28"/>
           <w:szCs w:val="28"/>
         </w:rPr>
-        <w:t xml:space="preserve"> you bought that </w:t>
+        <w:t xml:space="preserve"> you bought that number will provide an even bigger “Aha Moment“. Rare events are less frequent and more surprising. The same applies to less popular but still important knowledge. Once </w:t>
       </w:r>
       <w:r>
         <w:rPr>
@@ -1197,31 +1126,7 @@
           <w:szCs w:val="28"/>
         </w:rPr>
         <w:lastRenderedPageBreak/>
-        <w:t xml:space="preserve">number will provide an even bigger “Aha </w:t>
-      </w:r>
-      <w:proofErr w:type="gramStart"/>
-      <w:r>
-        <w:rPr>
-          <w:rFonts w:ascii="aktiv-grotesk" w:eastAsia="宋体" w:hAnsi="aktiv-grotesk" w:cs="宋体"/>
-          <w:color w:val="000000"/>
-          <w:spacing w:val="3"/>
-          <w:kern w:val="0"/>
-          <w:sz w:val="28"/>
-          <w:szCs w:val="28"/>
-        </w:rPr>
-        <w:t>Moment“</w:t>
-      </w:r>
-      <w:proofErr w:type="gramEnd"/>
-      <w:r>
-        <w:rPr>
-          <w:rFonts w:ascii="aktiv-grotesk" w:eastAsia="宋体" w:hAnsi="aktiv-grotesk" w:cs="宋体"/>
-          <w:color w:val="000000"/>
-          <w:spacing w:val="3"/>
-          <w:kern w:val="0"/>
-          <w:sz w:val="28"/>
-          <w:szCs w:val="28"/>
-        </w:rPr>
-        <w:t>. Rare events are less frequent and more surprising. The same applies to less popular but still important knowledge. Once the value is delivered to the audience, they will experience an Aha Moment.</w:t>
+        <w:t>the value is delivered to the audience, they will experience an Aha Moment.</w:t>
       </w:r>
     </w:p>
     <w:p>
@@ -1289,79 +1194,7 @@
           <w:sz w:val="28"/>
           <w:szCs w:val="28"/>
         </w:rPr>
-        <w:t xml:space="preserve"> Focus on providing “</w:t>
-      </w:r>
-      <w:proofErr w:type="gramStart"/>
-      <w:r>
-        <w:rPr>
-          <w:rFonts w:ascii="aktiv-grotesk" w:eastAsia="宋体" w:hAnsi="aktiv-grotesk" w:cs="宋体"/>
-          <w:color w:val="000000"/>
-          <w:spacing w:val="3"/>
-          <w:kern w:val="0"/>
-          <w:sz w:val="28"/>
-          <w:szCs w:val="28"/>
-        </w:rPr>
-        <w:t>how“ and</w:t>
-      </w:r>
-      <w:proofErr w:type="gramEnd"/>
-      <w:r>
-        <w:rPr>
-          <w:rFonts w:ascii="aktiv-grotesk" w:eastAsia="宋体" w:hAnsi="aktiv-grotesk" w:cs="宋体"/>
-          <w:color w:val="000000"/>
-          <w:spacing w:val="3"/>
-          <w:kern w:val="0"/>
-          <w:sz w:val="28"/>
-          <w:szCs w:val="28"/>
-        </w:rPr>
-        <w:t xml:space="preserve"> “why“ answers when creating content. Aha Moments are insights that people oversee. Providing “</w:t>
-      </w:r>
-      <w:proofErr w:type="gramStart"/>
-      <w:r>
-        <w:rPr>
-          <w:rFonts w:ascii="aktiv-grotesk" w:eastAsia="宋体" w:hAnsi="aktiv-grotesk" w:cs="宋体"/>
-          <w:color w:val="000000"/>
-          <w:spacing w:val="3"/>
-          <w:kern w:val="0"/>
-          <w:sz w:val="28"/>
-          <w:szCs w:val="28"/>
-        </w:rPr>
-        <w:t>how“ and</w:t>
-      </w:r>
-      <w:proofErr w:type="gramEnd"/>
-      <w:r>
-        <w:rPr>
-          <w:rFonts w:ascii="aktiv-grotesk" w:eastAsia="宋体" w:hAnsi="aktiv-grotesk" w:cs="宋体"/>
-          <w:color w:val="000000"/>
-          <w:spacing w:val="3"/>
-          <w:kern w:val="0"/>
-          <w:sz w:val="28"/>
-          <w:szCs w:val="28"/>
-        </w:rPr>
-        <w:t xml:space="preserve"> “why“ will help people to see behind the things. Leverage and remember stories, concepts, </w:t>
-      </w:r>
-      <w:proofErr w:type="gramStart"/>
-      <w:r>
-        <w:rPr>
-          <w:rFonts w:ascii="aktiv-grotesk" w:eastAsia="宋体" w:hAnsi="aktiv-grotesk" w:cs="宋体"/>
-          <w:color w:val="000000"/>
-          <w:spacing w:val="3"/>
-          <w:kern w:val="0"/>
-          <w:sz w:val="28"/>
-          <w:szCs w:val="28"/>
-        </w:rPr>
-        <w:t>facts ,</w:t>
-      </w:r>
-      <w:proofErr w:type="gramEnd"/>
-      <w:r>
-        <w:rPr>
-          <w:rFonts w:ascii="aktiv-grotesk" w:eastAsia="宋体" w:hAnsi="aktiv-grotesk" w:cs="宋体"/>
-          <w:color w:val="000000"/>
-          <w:spacing w:val="3"/>
-          <w:kern w:val="0"/>
-          <w:sz w:val="28"/>
-          <w:szCs w:val="28"/>
-        </w:rPr>
-        <w:t xml:space="preserve"> or conclusions that will cause the Aha effect.</w:t>
+        <w:t xml:space="preserve"> Focus on providing “how“ and “why“ answers when creating content. Aha Moments are insights that people oversee. Providing “how“ and “why“ will help people to see behind the things. Leverage and remember stories, concepts, facts , or conclusions that will cause the Aha effect.</w:t>
       </w:r>
     </w:p>
     <w:p>

</xml_diff>